<commit_message>
sounds uploaded. obama set up.
</commit_message>
<xml_diff>
--- a/documents/notes.docx
+++ b/documents/notes.docx
@@ -90,7 +90,7 @@
               <w:rPr>
                 <w:rFonts w:cstheme="minorHAnsi"/>
               </w:rPr>
-              <w:t>Farage</w:t>
+              <w:t>Kim Jong Un</w:t>
             </w:r>
           </w:p>
           <w:p>
@@ -100,45 +100,6 @@
                 <w:ilvl w:val="1"/>
                 <w:numId w:val="1"/>
               </w:numPr>
-              <w:rPr>
-                <w:rFonts w:cstheme="minorHAnsi"/>
-              </w:rPr>
-            </w:pPr>
-            <w:r>
-              <w:rPr>
-                <w:rFonts w:cstheme="minorHAnsi"/>
-              </w:rPr>
-              <w:t>Kim Jong Un</w:t>
-            </w:r>
-          </w:p>
-          <w:p>
-            <w:pPr>
-              <w:pStyle w:val="ListParagraph"/>
-              <w:numPr>
-                <w:ilvl w:val="1"/>
-                <w:numId w:val="1"/>
-              </w:numPr>
-              <w:rPr>
-                <w:rFonts w:cstheme="minorHAnsi"/>
-              </w:rPr>
-            </w:pPr>
-            <w:r>
-              <w:rPr>
-                <w:rFonts w:cstheme="minorHAnsi"/>
-              </w:rPr>
-              <w:t>Theresa May</w:t>
-            </w:r>
-          </w:p>
-          <w:p>
-            <w:pPr>
-              <w:pStyle w:val="ListParagraph"/>
-              <w:numPr>
-                <w:ilvl w:val="1"/>
-                <w:numId w:val="1"/>
-              </w:numPr>
-              <w:rPr>
-                <w:rFonts w:cstheme="minorHAnsi"/>
-              </w:rPr>
             </w:pPr>
             <w:r>
               <w:rPr>
@@ -146,69 +107,6 @@
               </w:rPr>
               <w:t>Jeremy Corbyn</w:t>
             </w:r>
-          </w:p>
-          <w:p>
-            <w:pPr>
-              <w:pStyle w:val="ListParagraph"/>
-              <w:numPr>
-                <w:ilvl w:val="1"/>
-                <w:numId w:val="1"/>
-              </w:numPr>
-              <w:rPr>
-                <w:rFonts w:cstheme="minorHAnsi"/>
-              </w:rPr>
-            </w:pPr>
-            <w:r>
-              <w:rPr>
-                <w:rFonts w:cstheme="minorHAnsi"/>
-              </w:rPr>
-              <w:t>Tony Blair</w:t>
-            </w:r>
-          </w:p>
-          <w:p>
-            <w:pPr>
-              <w:pStyle w:val="ListParagraph"/>
-              <w:numPr>
-                <w:ilvl w:val="1"/>
-                <w:numId w:val="1"/>
-              </w:numPr>
-              <w:rPr>
-                <w:rFonts w:cstheme="minorHAnsi"/>
-              </w:rPr>
-            </w:pPr>
-            <w:r>
-              <w:rPr>
-                <w:rFonts w:cstheme="minorHAnsi"/>
-              </w:rPr>
-              <w:t>Rees-Mogg</w:t>
-            </w:r>
-          </w:p>
-          <w:p>
-            <w:pPr>
-              <w:pStyle w:val="ListParagraph"/>
-              <w:numPr>
-                <w:ilvl w:val="1"/>
-                <w:numId w:val="1"/>
-              </w:numPr>
-              <w:rPr>
-                <w:rFonts w:cstheme="minorHAnsi"/>
-              </w:rPr>
-            </w:pPr>
-            <w:r>
-              <w:rPr>
-                <w:rFonts w:cstheme="minorHAnsi"/>
-              </w:rPr>
-              <w:t>Churchill</w:t>
-            </w:r>
-          </w:p>
-          <w:p>
-            <w:pPr>
-              <w:pStyle w:val="ListParagraph"/>
-              <w:numPr>
-                <w:ilvl w:val="0"/>
-                <w:numId w:val="1"/>
-              </w:numPr>
-            </w:pPr>
           </w:p>
         </w:tc>
       </w:tr>
@@ -300,10 +198,7 @@
               </w:numPr>
             </w:pPr>
             <w:r>
-              <w:t>Add some lines to break up the home page</w:t>
-            </w:r>
-            <w:r>
-              <w:t xml:space="preserve">: </w:t>
+              <w:t xml:space="preserve">Add some lines to break up the home page: </w:t>
             </w:r>
           </w:p>
           <w:p>
@@ -353,8 +248,10 @@
               <w:rPr>
                 <w:rFonts w:cstheme="minorHAnsi"/>
               </w:rPr>
-              <w:t>Make sure images are all HD like Barack</w:t>
-            </w:r>
+              <w:t>Grey when hover over buttons</w:t>
+            </w:r>
+            <w:bookmarkStart w:id="0" w:name="_GoBack"/>
+            <w:bookmarkEnd w:id="0"/>
           </w:p>
           <w:p>
             <w:pPr>
@@ -363,9 +260,25 @@
                 <w:ilvl w:val="0"/>
                 <w:numId w:val="1"/>
               </w:numPr>
-            </w:pPr>
-            <w:bookmarkStart w:id="0" w:name="_GoBack"/>
-            <w:bookmarkEnd w:id="0"/>
+              <w:rPr>
+                <w:rFonts w:cstheme="minorHAnsi"/>
+              </w:rPr>
+            </w:pPr>
+            <w:r>
+              <w:rPr>
+                <w:rFonts w:cstheme="minorHAnsi"/>
+              </w:rPr>
+              <w:t>Make sure images are all HD like Barack</w:t>
+            </w:r>
+          </w:p>
+          <w:p>
+            <w:pPr>
+              <w:pStyle w:val="ListParagraph"/>
+              <w:numPr>
+                <w:ilvl w:val="0"/>
+                <w:numId w:val="1"/>
+              </w:numPr>
+            </w:pPr>
             <w:r>
               <w:rPr>
                 <w:rFonts w:cstheme="minorHAnsi"/>
@@ -909,7 +822,7 @@
       </w:pPr>
     </w:pPrDefault>
   </w:docDefaults>
-  <w:latentStyles w:defLockedState="0" w:defUIPriority="99" w:defSemiHidden="0" w:defUnhideWhenUsed="0" w:defQFormat="0" w:count="376">
+  <w:latentStyles w:defLockedState="0" w:defUIPriority="99" w:defSemiHidden="0" w:defUnhideWhenUsed="0" w:defQFormat="0" w:count="377">
     <w:lsdException w:name="Normal" w:uiPriority="0" w:qFormat="1"/>
     <w:lsdException w:name="heading 1" w:uiPriority="9" w:qFormat="1"/>
     <w:lsdException w:name="heading 2" w:semiHidden="1" w:uiPriority="9" w:unhideWhenUsed="1" w:qFormat="1"/>
@@ -1286,6 +1199,7 @@
     <w:lsdException w:name="Hashtag" w:semiHidden="1" w:unhideWhenUsed="1"/>
     <w:lsdException w:name="Unresolved Mention" w:semiHidden="1" w:unhideWhenUsed="1"/>
     <w:lsdException w:name="Smart Link" w:semiHidden="1" w:unhideWhenUsed="1"/>
+    <w:lsdException w:name="Smart Link Error" w:semiHidden="1" w:unhideWhenUsed="1"/>
   </w:latentStyles>
   <w:style w:type="paragraph" w:default="1" w:styleId="Normal">
     <w:name w:val="Normal"/>

</xml_diff>

<commit_message>
Corbyn and Churchill done.
</commit_message>
<xml_diff>
--- a/documents/notes.docx
+++ b/documents/notes.docx
@@ -250,65 +250,89 @@
               </w:rPr>
               <w:t>Grey when hover over buttons</w:t>
             </w:r>
+          </w:p>
+          <w:p>
+            <w:pPr>
+              <w:pStyle w:val="ListParagraph"/>
+              <w:numPr>
+                <w:ilvl w:val="0"/>
+                <w:numId w:val="1"/>
+              </w:numPr>
+              <w:rPr>
+                <w:rFonts w:cstheme="minorHAnsi"/>
+              </w:rPr>
+            </w:pPr>
+            <w:r>
+              <w:rPr>
+                <w:rFonts w:cstheme="minorHAnsi"/>
+              </w:rPr>
+              <w:t>Make sure images are all HD like Barack</w:t>
+            </w:r>
+          </w:p>
+          <w:p>
+            <w:pPr>
+              <w:pStyle w:val="ListParagraph"/>
+              <w:numPr>
+                <w:ilvl w:val="0"/>
+                <w:numId w:val="1"/>
+              </w:numPr>
+            </w:pPr>
+            <w:r>
+              <w:rPr>
+                <w:rFonts w:cstheme="minorHAnsi"/>
+              </w:rPr>
+              <w:t>Amend padding so footer isn’t so padded</w:t>
+            </w:r>
+          </w:p>
+          <w:p>
+            <w:pPr>
+              <w:pStyle w:val="ListParagraph"/>
+              <w:numPr>
+                <w:ilvl w:val="0"/>
+                <w:numId w:val="1"/>
+              </w:numPr>
+            </w:pPr>
+            <w:r>
+              <w:t>Social media links</w:t>
+            </w:r>
+          </w:p>
+          <w:p>
+            <w:pPr>
+              <w:pStyle w:val="ListParagraph"/>
+              <w:numPr>
+                <w:ilvl w:val="0"/>
+                <w:numId w:val="1"/>
+              </w:numPr>
+            </w:pPr>
+            <w:r>
+              <w:t>Stop the previous sound clip when new one starts</w:t>
+            </w:r>
+          </w:p>
+          <w:p>
+            <w:pPr>
+              <w:pStyle w:val="ListParagraph"/>
+              <w:numPr>
+                <w:ilvl w:val="0"/>
+                <w:numId w:val="1"/>
+              </w:numPr>
+            </w:pPr>
+            <w:r>
+              <w:t>Favicon</w:t>
+            </w:r>
+          </w:p>
+          <w:p>
+            <w:pPr>
+              <w:pStyle w:val="ListParagraph"/>
+              <w:numPr>
+                <w:ilvl w:val="0"/>
+                <w:numId w:val="1"/>
+              </w:numPr>
+            </w:pPr>
+            <w:r>
+              <w:t>Move politician pages into separate folder – clear top level</w:t>
+            </w:r>
             <w:bookmarkStart w:id="0" w:name="_GoBack"/>
             <w:bookmarkEnd w:id="0"/>
-          </w:p>
-          <w:p>
-            <w:pPr>
-              <w:pStyle w:val="ListParagraph"/>
-              <w:numPr>
-                <w:ilvl w:val="0"/>
-                <w:numId w:val="1"/>
-              </w:numPr>
-              <w:rPr>
-                <w:rFonts w:cstheme="minorHAnsi"/>
-              </w:rPr>
-            </w:pPr>
-            <w:r>
-              <w:rPr>
-                <w:rFonts w:cstheme="minorHAnsi"/>
-              </w:rPr>
-              <w:t>Make sure images are all HD like Barack</w:t>
-            </w:r>
-          </w:p>
-          <w:p>
-            <w:pPr>
-              <w:pStyle w:val="ListParagraph"/>
-              <w:numPr>
-                <w:ilvl w:val="0"/>
-                <w:numId w:val="1"/>
-              </w:numPr>
-            </w:pPr>
-            <w:r>
-              <w:rPr>
-                <w:rFonts w:cstheme="minorHAnsi"/>
-              </w:rPr>
-              <w:t>Amend padding so footer isn’t so padded</w:t>
-            </w:r>
-          </w:p>
-          <w:p>
-            <w:pPr>
-              <w:pStyle w:val="ListParagraph"/>
-              <w:numPr>
-                <w:ilvl w:val="0"/>
-                <w:numId w:val="1"/>
-              </w:numPr>
-            </w:pPr>
-            <w:r>
-              <w:t>Social media links</w:t>
-            </w:r>
-          </w:p>
-          <w:p>
-            <w:pPr>
-              <w:pStyle w:val="ListParagraph"/>
-              <w:numPr>
-                <w:ilvl w:val="0"/>
-                <w:numId w:val="1"/>
-              </w:numPr>
-            </w:pPr>
-            <w:r>
-              <w:t>Favicon</w:t>
-            </w:r>
           </w:p>
           <w:p>
             <w:pPr>

</xml_diff>